<commit_message>
feat: readme em ingles e portugues e preview do site no readme
</commit_message>
<xml_diff>
--- a/public/upload/Curriculo-Gustavo-Luiz-da-Silva-Procopio.docx
+++ b/public/upload/Curriculo-Gustavo-Luiz-da-Silva-Procopio.docx
@@ -746,7 +746,7 @@
           </mc:Choice>
           <mc:Fallback>
             <w:pict>
-              <v:shape w14:anchorId="5D7DC4A3" id="Graphic 7" o:spid="_x0000_s1026" style="position:absolute;margin-left:53.85pt;margin-top:10pt;width:487.6pt;height:.1pt;z-index:-251658752;visibility:visible;mso-wrap-style:square;mso-wrap-distance-left:0;mso-wrap-distance-top:0;mso-wrap-distance-right:0;mso-wrap-distance-bottom:0;mso-position-horizontal:absolute;mso-position-horizontal-relative:page;mso-position-vertical:absolute;mso-position-vertical-relative:text;v-text-anchor:top" coordsize="6192520,1270" o:gfxdata="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" path="m,l6191999,e" filled="f" strokeweight=".14039mm">
+              <v:shape w14:anchorId="205314A5" id="Graphic 7" o:spid="_x0000_s1026" style="position:absolute;margin-left:53.85pt;margin-top:10pt;width:487.6pt;height:.1pt;z-index:-251658752;visibility:visible;mso-wrap-style:square;mso-wrap-distance-left:0;mso-wrap-distance-top:0;mso-wrap-distance-right:0;mso-wrap-distance-bottom:0;mso-position-horizontal:absolute;mso-position-horizontal-relative:page;mso-position-vertical:absolute;mso-position-vertical-relative:text;v-text-anchor:top" coordsize="6192520,1270" o:gfxdata="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" path="m,l6191999,e" filled="f" strokeweight=".14039mm">
                 <v:path arrowok="t"/>
                 <w10:wrap type="topAndBottom" anchorx="page"/>
               </v:shape>
@@ -1388,7 +1388,7 @@
           </mc:Choice>
           <mc:Fallback>
             <w:pict>
-              <v:shape w14:anchorId="60D71102" id="Graphic 8" o:spid="_x0000_s1026" style="position:absolute;margin-left:53.85pt;margin-top:9.95pt;width:487.6pt;height:.1pt;z-index:-251657728;visibility:visible;mso-wrap-style:square;mso-wrap-distance-left:0;mso-wrap-distance-top:0;mso-wrap-distance-right:0;mso-wrap-distance-bottom:0;mso-position-horizontal:absolute;mso-position-horizontal-relative:page;mso-position-vertical:absolute;mso-position-vertical-relative:text;v-text-anchor:top" coordsize="6192520,1270" o:gfxdata="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" path="m,l6191999,e" filled="f" strokeweight=".14039mm">
+              <v:shape w14:anchorId="637CA68D" id="Graphic 8" o:spid="_x0000_s1026" style="position:absolute;margin-left:53.85pt;margin-top:9.95pt;width:487.6pt;height:.1pt;z-index:-251657728;visibility:visible;mso-wrap-style:square;mso-wrap-distance-left:0;mso-wrap-distance-top:0;mso-wrap-distance-right:0;mso-wrap-distance-bottom:0;mso-position-horizontal:absolute;mso-position-horizontal-relative:page;mso-position-vertical:absolute;mso-position-vertical-relative:text;v-text-anchor:top" coordsize="6192520,1270" o:gfxdata="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" path="m,l6191999,e" filled="f" strokeweight=".14039mm">
                 <v:path arrowok="t"/>
                 <w10:wrap type="topAndBottom" anchorx="page"/>
               </v:shape>
@@ -2298,7 +2298,7 @@
           </mc:Choice>
           <mc:Fallback>
             <w:pict>
-              <v:shape w14:anchorId="2396557B" id="Graphic 9" o:spid="_x0000_s1026" style="position:absolute;margin-left:53.85pt;margin-top:9.95pt;width:487.6pt;height:.1pt;z-index:-251656704;visibility:visible;mso-wrap-style:square;mso-wrap-distance-left:0;mso-wrap-distance-top:0;mso-wrap-distance-right:0;mso-wrap-distance-bottom:0;mso-position-horizontal:absolute;mso-position-horizontal-relative:page;mso-position-vertical:absolute;mso-position-vertical-relative:text;v-text-anchor:top" coordsize="6192520,1270" o:gfxdata="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" path="m,l6191999,e" filled="f" strokeweight=".14039mm">
+              <v:shape w14:anchorId="7F9C3205" id="Graphic 9" o:spid="_x0000_s1026" style="position:absolute;margin-left:53.85pt;margin-top:9.95pt;width:487.6pt;height:.1pt;z-index:-251656704;visibility:visible;mso-wrap-style:square;mso-wrap-distance-left:0;mso-wrap-distance-top:0;mso-wrap-distance-right:0;mso-wrap-distance-bottom:0;mso-position-horizontal:absolute;mso-position-horizontal-relative:page;mso-position-vertical:absolute;mso-position-vertical-relative:text;v-text-anchor:top" coordsize="6192520,1270" o:gfxdata="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" path="m,l6191999,e" filled="f" strokeweight=".14039mm">
                 <v:path arrowok="t"/>
                 <w10:wrap type="topAndBottom" anchorx="page"/>
               </v:shape>
@@ -2620,21 +2620,7 @@
           <w:rFonts w:ascii="TeXGyreTermes" w:hAnsi="TeXGyreTermes"/>
           <w:spacing w:val="-2"/>
         </w:rPr>
-        <w:t>Est</w:t>
-      </w:r>
-      <w:r>
-        <w:rPr>
-          <w:rFonts w:ascii="TeXGyreTermes" w:hAnsi="TeXGyreTermes"/>
-          <w:spacing w:val="-2"/>
-        </w:rPr>
-        <w:t>á</w:t>
-      </w:r>
-      <w:r>
-        <w:rPr>
-          <w:rFonts w:ascii="TeXGyreTermes" w:hAnsi="TeXGyreTermes"/>
-          <w:spacing w:val="-2"/>
-        </w:rPr>
-        <w:t>gio.</w:t>
+        <w:t>Estágio.</w:t>
       </w:r>
     </w:p>
     <w:p>
@@ -4775,7 +4761,7 @@
           </mc:Choice>
           <mc:Fallback>
             <w:pict>
-              <v:shape w14:anchorId="077CD291" id="Graphic 10" o:spid="_x0000_s1026" style="position:absolute;margin-left:53.85pt;margin-top:9.95pt;width:487.6pt;height:.1pt;z-index:-251655680;visibility:visible;mso-wrap-style:square;mso-wrap-distance-left:0;mso-wrap-distance-top:0;mso-wrap-distance-right:0;mso-wrap-distance-bottom:0;mso-position-horizontal:absolute;mso-position-horizontal-relative:page;mso-position-vertical:absolute;mso-position-vertical-relative:text;v-text-anchor:top" coordsize="6192520,1270" o:gfxdata="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" path="m,l6191999,e" filled="f" strokeweight=".14039mm">
+              <v:shape w14:anchorId="08B2E71F" id="Graphic 10" o:spid="_x0000_s1026" style="position:absolute;margin-left:53.85pt;margin-top:9.95pt;width:487.6pt;height:.1pt;z-index:-251655680;visibility:visible;mso-wrap-style:square;mso-wrap-distance-left:0;mso-wrap-distance-top:0;mso-wrap-distance-right:0;mso-wrap-distance-bottom:0;mso-position-horizontal:absolute;mso-position-horizontal-relative:page;mso-position-vertical:absolute;mso-position-vertical-relative:text;v-text-anchor:top" coordsize="6192520,1270" o:gfxdata="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" path="m,l6191999,e" filled="f" strokeweight=".14039mm">
                 <v:path arrowok="t"/>
                 <w10:wrap type="topAndBottom" anchorx="page"/>
               </v:shape>
@@ -5687,7 +5673,7 @@
           </mc:Choice>
           <mc:Fallback>
             <w:pict>
-              <v:shape w14:anchorId="3C982F08" id="Graphic 11" o:spid="_x0000_s1026" style="position:absolute;margin-left:53.85pt;margin-top:9.95pt;width:487.6pt;height:.1pt;z-index:251655680;visibility:visible;mso-wrap-style:square;mso-wrap-distance-left:0;mso-wrap-distance-top:0;mso-wrap-distance-right:0;mso-wrap-distance-bottom:0;mso-position-horizontal:absolute;mso-position-horizontal-relative:page;mso-position-vertical:absolute;mso-position-vertical-relative:text;v-text-anchor:top" coordsize="6192520,1270" o:gfxdata="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" path="m,l6191999,e" filled="f" strokeweight=".14039mm">
+              <v:shape w14:anchorId="7CA63F07" id="Graphic 11" o:spid="_x0000_s1026" style="position:absolute;margin-left:53.85pt;margin-top:9.95pt;width:487.6pt;height:.1pt;z-index:251655680;visibility:visible;mso-wrap-style:square;mso-wrap-distance-left:0;mso-wrap-distance-top:0;mso-wrap-distance-right:0;mso-wrap-distance-bottom:0;mso-position-horizontal:absolute;mso-position-horizontal-relative:page;mso-position-vertical:absolute;mso-position-vertical-relative:text;v-text-anchor:top" coordsize="6192520,1270" o:gfxdata="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" path="m,l6191999,e" filled="f" strokeweight=".14039mm">
                 <v:path arrowok="t"/>
                 <w10:wrap anchorx="page"/>
               </v:shape>
@@ -5888,6 +5874,13 @@
         <w:rPr>
           <w:rFonts w:ascii="TeXGyreTermes" w:hAnsi="TeXGyreTermes"/>
           <w:b w:val="0"/>
+        </w:rPr>
+        <w:t>janeiro/</w:t>
+      </w:r>
+      <w:r>
+        <w:rPr>
+          <w:rFonts w:ascii="TeXGyreTermes" w:hAnsi="TeXGyreTermes"/>
+          <w:b w:val="0"/>
           <w:i/>
           <w:spacing w:val="-4"/>
         </w:rPr>
@@ -5899,7 +5892,31 @@
           <w:b w:val="0"/>
           <w:i/>
         </w:rPr>
-        <w:t>– 2025</w:t>
+        <w:t xml:space="preserve">– </w:t>
+      </w:r>
+      <w:r>
+        <w:rPr>
+          <w:rFonts w:ascii="TeXGyreTermes" w:hAnsi="TeXGyreTermes"/>
+          <w:b w:val="0"/>
+          <w:i/>
+        </w:rPr>
+        <w:t>janeiro/</w:t>
+      </w:r>
+      <w:r>
+        <w:rPr>
+          <w:rFonts w:ascii="TeXGyreTermes" w:hAnsi="TeXGyreTermes"/>
+          <w:b w:val="0"/>
+          <w:i/>
+        </w:rPr>
+        <w:t>202</w:t>
+      </w:r>
+      <w:r>
+        <w:rPr>
+          <w:rFonts w:ascii="TeXGyreTermes" w:hAnsi="TeXGyreTermes"/>
+          <w:b w:val="0"/>
+          <w:i/>
+        </w:rPr>
+        <w:t>6</w:t>
       </w:r>
     </w:p>
     <w:p>

</xml_diff>